<commit_message>
one more last fix
</commit_message>
<xml_diff>
--- a/Курсовая4Курс.docx
+++ b/Курсовая4Курс.docx
@@ -586,7 +586,7 @@
                 <w:sz w:val="28"/>
                 <w:szCs w:val="28"/>
               </w:rPr>
-              <w:t> доц.</w:t>
+              <w:t> доцент</w:t>
             </w:r>
           </w:p>
         </w:tc>
@@ -1541,13 +1541,11 @@
         <w:jc w:val="right"/>
         <w:rPr>
           <w:rStyle w:val="afb"/>
-          <w:lang w:val="en-US"/>
         </w:rPr>
       </w:pPr>
       <w:r>
         <w:rPr>
           <w:rStyle w:val="afb"/>
-          <w:lang w:val="en-US"/>
         </w:rPr>
         <w:t xml:space="preserve">1.3.1. </w:t>
       </w:r>
@@ -1560,7 +1558,6 @@
       <w:r>
         <w:rPr>
           <w:rStyle w:val="afb"/>
-          <w:lang w:val="en-US"/>
         </w:rPr>
         <w:t>....................................................................................17</w:t>
       </w:r>
@@ -1571,13 +1568,11 @@
         <w:jc w:val="right"/>
         <w:rPr>
           <w:rStyle w:val="afb"/>
-          <w:lang w:val="en-US"/>
         </w:rPr>
       </w:pPr>
       <w:r>
         <w:rPr>
           <w:rStyle w:val="afb"/>
-          <w:lang w:val="en-US"/>
         </w:rPr>
         <w:t xml:space="preserve">1.3.2. </w:t>
       </w:r>
@@ -1591,14 +1586,12 @@
       <w:r>
         <w:rPr>
           <w:rStyle w:val="afb"/>
-          <w:lang w:val="en-US"/>
         </w:rPr>
         <w:t>……...………………………………………………..........</w:t>
       </w:r>
       <w:r>
         <w:rPr>
           <w:rStyle w:val="afb"/>
-          <w:lang w:val="en-US"/>
         </w:rPr>
         <w:t>17</w:t>
       </w:r>
@@ -1609,15 +1602,26 @@
         <w:jc w:val="right"/>
         <w:rPr>
           <w:rStyle w:val="afb"/>
-          <w:lang w:val="en-US"/>
         </w:rPr>
       </w:pPr>
       <w:r>
         <w:rPr>
           <w:rStyle w:val="afb"/>
-          <w:lang w:val="en-US"/>
-        </w:rPr>
-        <w:t>1.3.3. Basic..............................................................................................18</w:t>
+        </w:rPr>
+        <w:t xml:space="preserve">1.3.3. </w:t>
+      </w:r>
+      <w:r>
+        <w:rPr>
+          <w:rStyle w:val="afb"/>
+          <w:lang w:val="en-US"/>
+        </w:rPr>
+        <w:t>Basic</w:t>
+      </w:r>
+      <w:r>
+        <w:rPr>
+          <w:rStyle w:val="afb"/>
+        </w:rPr>
+        <w:t>..............................................................................................18</w:t>
       </w:r>
     </w:p>
     <w:p>
@@ -1626,13 +1630,11 @@
         <w:jc w:val="right"/>
         <w:rPr>
           <w:rStyle w:val="afb"/>
-          <w:lang w:val="en-US"/>
         </w:rPr>
       </w:pPr>
       <w:r>
         <w:rPr>
           <w:rStyle w:val="afb"/>
-          <w:lang w:val="en-US"/>
         </w:rPr>
         <w:t xml:space="preserve">1.3.4. </w:t>
       </w:r>
@@ -1646,7 +1648,6 @@
       <w:r>
         <w:rPr>
           <w:rStyle w:val="afb"/>
-          <w:lang w:val="en-US"/>
         </w:rPr>
         <w:t>/</w:t>
       </w:r>
@@ -1660,14 +1661,12 @@
       <w:r>
         <w:rPr>
           <w:rStyle w:val="afb"/>
-          <w:lang w:val="en-US"/>
         </w:rPr>
         <w:t>++……………………………………………………………</w:t>
       </w:r>
       <w:r>
         <w:rPr>
           <w:rStyle w:val="afb"/>
-          <w:lang w:val="en-US"/>
         </w:rPr>
         <w:t>18</w:t>
       </w:r>
@@ -11122,17 +11121,12 @@
       <w:r>
         <w:t xml:space="preserve">Итого </w:t>
       </w:r>
-      <w:bookmarkStart w:id="33" w:name="_GoBack"/>
       <w:r>
         <w:t>598.07</w:t>
       </w:r>
       <w:r>
-        <w:rPr>
-          <w:lang w:val="en-US"/>
-        </w:rPr>
         <w:t xml:space="preserve"> </w:t>
       </w:r>
-      <w:bookmarkEnd w:id="33"/>
       <w:r>
         <w:t>рублей</w:t>
       </w:r>
@@ -11312,11 +11306,6 @@
     <w:p>
       <w:pPr>
         <w:pStyle w:val="afa"/>
-      </w:pPr>
-    </w:p>
-    <w:p>
-      <w:pPr>
-        <w:pStyle w:val="afa"/>
         <w:ind w:firstLine="0"/>
         <w:jc w:val="center"/>
         <w:rPr>
@@ -11327,6 +11316,7 @@
         <w:rPr>
           <w:b/>
         </w:rPr>
+        <w:lastRenderedPageBreak/>
         <w:t>Заключение</w:t>
       </w:r>
     </w:p>
@@ -11525,6 +11515,7 @@
         <w:rPr>
           <w:b/>
         </w:rPr>
+        <w:lastRenderedPageBreak/>
         <w:t>Список</w:t>
       </w:r>
       <w:r>
@@ -11831,6 +11822,8 @@
           <w:b/>
         </w:rPr>
       </w:pPr>
+      <w:bookmarkStart w:id="33" w:name="_GoBack"/>
+      <w:bookmarkEnd w:id="33"/>
     </w:p>
     <w:p>
       <w:pPr>
@@ -11863,6 +11856,7 @@
         <w:rPr>
           <w:b/>
         </w:rPr>
+        <w:lastRenderedPageBreak/>
         <w:t>Приложение А.</w:t>
       </w:r>
       <w:r>
@@ -11870,6 +11864,12 @@
           <w:b/>
         </w:rPr>
         <w:t xml:space="preserve"> Схем</w:t>
+      </w:r>
+      <w:r>
+        <w:rPr>
+          <w:b/>
+        </w:rPr>
+        <w:t>а</w:t>
       </w:r>
     </w:p>
     <w:p>
@@ -12080,6 +12080,7 @@
         <w:rPr>
           <w:b/>
         </w:rPr>
+        <w:lastRenderedPageBreak/>
         <w:t>Приложение Б.</w:t>
       </w:r>
       <w:r>
@@ -12226,7 +12227,6 @@
         <w:jc w:val="center"/>
       </w:pPr>
       <w:r>
-        <w:lastRenderedPageBreak/>
         <w:t xml:space="preserve">Рисунок </w:t>
       </w:r>
       <w:r>
@@ -18752,7 +18752,7 @@
             <w:rFonts w:ascii="Times New Roman" w:hAnsi="Times New Roman" w:cs="Times New Roman"/>
             <w:noProof/>
           </w:rPr>
-          <w:t>39</w:t>
+          <w:t>42</w:t>
         </w:r>
         <w:r>
           <w:rPr>
@@ -24455,6 +24455,7 @@
   <w:style w:type="character" w:default="1" w:styleId="a1">
     <w:name w:val="Default Paragraph Font"/>
     <w:uiPriority w:val="1"/>
+    <w:semiHidden/>
     <w:unhideWhenUsed/>
   </w:style>
   <w:style w:type="table" w:default="1" w:styleId="a2">
@@ -25457,7 +25458,7 @@
 </file>
 
 <file path=customXml/itemProps1.xml><?xml version="1.0" encoding="utf-8"?>
-<ds:datastoreItem xmlns:ds="http://schemas.openxmlformats.org/officeDocument/2006/customXml" ds:itemID="{11B4A58D-ACE6-4526-A352-E93F8F3C1E75}">
+<ds:datastoreItem xmlns:ds="http://schemas.openxmlformats.org/officeDocument/2006/customXml" ds:itemID="{B84D2C28-FC61-4CCE-8114-CCF3472A5A69}">
   <ds:schemaRefs>
     <ds:schemaRef ds:uri="http://schemas.openxmlformats.org/officeDocument/2006/bibliography"/>
   </ds:schemaRefs>

</xml_diff>